<commit_message>
Uwagi do modali i zapisów do tabel
</commit_message>
<xml_diff>
--- a/TESTY/Wordy/Pliki zapisy do tabel.docx
+++ b/TESTY/Wordy/Pliki zapisy do tabel.docx
@@ -9,6 +9,22 @@
           <w:lang w:eastAsia="pl-PL"/>
         </w:rPr>
       </w:pPr>
+    </w:p>
+    <w:p>
+      <w:pPr>
+        <w:rPr>
+          <w:noProof/>
+          <w:lang w:eastAsia="pl-PL"/>
+        </w:rPr>
+      </w:pPr>
+    </w:p>
+    <w:p>
+      <w:pPr>
+        <w:rPr>
+          <w:noProof/>
+          <w:lang w:eastAsia="pl-PL"/>
+        </w:rPr>
+      </w:pPr>
       <w:r>
         <w:rPr>
           <w:noProof/>
@@ -23,6 +39,14 @@
         </w:rPr>
         <w:t>Zapis z modala do tabeli "Pliki".</w:t>
       </w:r>
+    </w:p>
+    <w:p>
+      <w:pPr>
+        <w:rPr>
+          <w:noProof/>
+          <w:lang w:eastAsia="pl-PL"/>
+        </w:rPr>
+      </w:pPr>
     </w:p>
     <w:p>
       <w:pPr>
@@ -198,7 +222,65 @@
           <w:noProof/>
           <w:lang w:eastAsia="pl-PL"/>
         </w:rPr>
-        <w:t>"Pliki".dataskanu  =  '2017-09-04'</w:t>
+        <w:t>"Pliki".dataskanu  =  '</w:t>
+      </w:r>
+      <w:r>
+        <w:rPr>
+          <w:noProof/>
+          <w:lang w:eastAsia="pl-PL"/>
+        </w:rPr>
+        <w:t>RRRR</w:t>
+      </w:r>
+      <w:r>
+        <w:rPr>
+          <w:noProof/>
+          <w:lang w:eastAsia="pl-PL"/>
+        </w:rPr>
+        <w:t>-</w:t>
+      </w:r>
+      <w:r>
+        <w:rPr>
+          <w:noProof/>
+          <w:lang w:eastAsia="pl-PL"/>
+        </w:rPr>
+        <w:t>MM</w:t>
+      </w:r>
+      <w:r>
+        <w:rPr>
+          <w:noProof/>
+          <w:lang w:eastAsia="pl-PL"/>
+        </w:rPr>
+        <w:t>-</w:t>
+      </w:r>
+      <w:r>
+        <w:rPr>
+          <w:noProof/>
+          <w:lang w:eastAsia="pl-PL"/>
+        </w:rPr>
+        <w:t>DD</w:t>
+      </w:r>
+      <w:r>
+        <w:rPr>
+          <w:noProof/>
+          <w:lang w:eastAsia="pl-PL"/>
+        </w:rPr>
+        <w:t>'</w:t>
+      </w:r>
+      <w:r>
+        <w:rPr>
+          <w:noProof/>
+          <w:lang w:eastAsia="pl-PL"/>
+        </w:rPr>
+        <w:t xml:space="preserve"> - wpisuje </w:t>
+      </w:r>
+      <w:r>
+        <w:rPr>
+          <w:b/>
+          <w:noProof/>
+          <w:highlight w:val="yellow"/>
+          <w:lang w:eastAsia="pl-PL"/>
+        </w:rPr>
+        <w:t>się data 2017-09-27 zawsze</w:t>
       </w:r>
     </w:p>
     <w:p>
@@ -242,6 +324,7 @@
           <w:noProof/>
           <w:lang w:eastAsia="pl-PL"/>
         </w:rPr>
+        <w:lastRenderedPageBreak/>
         <w:t>"Pliki".dokumentu  =  '2015-01-01'</w:t>
       </w:r>
     </w:p>
@@ -385,7 +468,6 @@
           <w:noProof/>
           <w:lang w:eastAsia="pl-PL"/>
         </w:rPr>
-        <w:lastRenderedPageBreak/>
         <w:t>"Pliki".nazwaead = 'AFM-nnnnn-invoice-1009277.pdf' (nie znam reguły nazywania po skopiowaniu)</w:t>
       </w:r>
     </w:p>

</xml_diff>